<commit_message>
Updated tutorial and added metadata example
</commit_message>
<xml_diff>
--- a/TBAS_custom_tree_tutorial.docx
+++ b/TBAS_custom_tree_tutorial.docx
@@ -170,13 +170,7 @@
         <w:rPr>
           <w:color w:val="000000"/>
         </w:rPr>
-        <w:t xml:space="preserve"> Tree and click the radio button to select it. This is the recommended tree for taxa </w:t>
-      </w:r>
-      <w:r>
-        <w:rPr>
-          <w:color w:val="000000"/>
-        </w:rPr>
-        <w:t xml:space="preserve">placement. The other two Phytophthora trees, “Phytophthora Genus Mito” and “Phytophthora Genus </w:t>
+        <w:t xml:space="preserve"> Tree and click the radio button to select it. This is the recommended tree for taxa placement. The other two Phytophthora trees, “Phytophthora Genus Mito” and “Phytophthora Genus </w:t>
       </w:r>
       <w:proofErr w:type="spellStart"/>
       <w:r>
@@ -266,13 +260,7 @@
         <w:rPr>
           <w:color w:val="000000"/>
         </w:rPr>
-        <w:t>After selecting</w:t>
-      </w:r>
-      <w:r>
-        <w:rPr>
-          <w:color w:val="000000"/>
-        </w:rPr>
-        <w:t xml:space="preserve"> the tree, you should see two options. One for viewing the tree and one for placing taxa. Clicking view tree will open a new tab and load the tree, which takes a few moments. If you are interested in placing taxa, select “Place Unknowns”:</w:t>
+        <w:t>After selecting the tree, you should see two options. One for viewing the tree and one for placing taxa. Clicking view tree will open a new tab and load the tree, which takes a few moments. If you are interested in placing taxa, select “Place Unknowns”:</w:t>
       </w:r>
       <w:r>
         <w:rPr>
@@ -390,13 +378,7 @@
           <w:color w:val="000000"/>
         </w:rPr>
         <w:lastRenderedPageBreak/>
-        <w:t>At the first input box, drag and drop sequence data in FASTA form</w:t>
-      </w:r>
-      <w:r>
-        <w:rPr>
-          <w:color w:val="000000"/>
-        </w:rPr>
-        <w:t xml:space="preserve">at for the taxa you would like to place. </w:t>
+        <w:t xml:space="preserve">At the first input box, drag and drop sequence data in FASTA format for the taxa you would like to place. </w:t>
       </w:r>
       <w:r>
         <w:rPr>
@@ -446,6 +428,34 @@
           </wp:anchor>
         </w:drawing>
       </w:r>
+      <w:r>
+        <w:rPr>
+          <w:color w:val="000000"/>
+        </w:rPr>
+        <w:t>For this tutorial, example FASTA files have been provided in GitHub for each locus. They are named “</w:t>
+      </w:r>
+      <w:proofErr w:type="spellStart"/>
+      <w:r>
+        <w:rPr>
+          <w:color w:val="000000"/>
+        </w:rPr>
+        <w:t>locus_</w:t>
+      </w:r>
+      <w:proofErr w:type="gramStart"/>
+      <w:r>
+        <w:rPr>
+          <w:color w:val="000000"/>
+        </w:rPr>
+        <w:t>example.fasta</w:t>
+      </w:r>
+      <w:proofErr w:type="spellEnd"/>
+      <w:proofErr w:type="gramEnd"/>
+      <w:r>
+        <w:rPr>
+          <w:color w:val="000000"/>
+        </w:rPr>
+        <w:t>” where ‘locus’ is the abbreviation for the relevant nuclear locus. Any or all of these files can be dragged and dropped into the Upload unknown query sequences box at this step.</w:t>
+      </w:r>
     </w:p>
     <w:p>
       <w:pPr>
@@ -462,6 +472,743 @@
           <w:color w:val="000000"/>
         </w:rPr>
       </w:pPr>
+      <w:r>
+        <w:rPr>
+          <w:noProof/>
+          <w:color w:val="000000"/>
+        </w:rPr>
+        <mc:AlternateContent>
+          <mc:Choice Requires="wps">
+            <w:drawing>
+              <wp:anchor distT="0" distB="0" distL="114300" distR="114300" simplePos="0" relativeHeight="251676672" behindDoc="0" locked="0" layoutInCell="1" allowOverlap="1" wp14:anchorId="64A1015E" wp14:editId="3D9294AE">
+                <wp:simplePos x="0" y="0"/>
+                <wp:positionH relativeFrom="column">
+                  <wp:posOffset>2939415</wp:posOffset>
+                </wp:positionH>
+                <wp:positionV relativeFrom="paragraph">
+                  <wp:posOffset>1124846</wp:posOffset>
+                </wp:positionV>
+                <wp:extent cx="554355" cy="484505"/>
+                <wp:effectExtent l="0" t="38100" r="29845" b="10795"/>
+                <wp:wrapNone/>
+                <wp:docPr id="9" name="Right Arrow 9"/>
+                <wp:cNvGraphicFramePr/>
+                <a:graphic xmlns:a="http://schemas.openxmlformats.org/drawingml/2006/main">
+                  <a:graphicData uri="http://schemas.microsoft.com/office/word/2010/wordprocessingShape">
+                    <wps:wsp>
+                      <wps:cNvSpPr/>
+                      <wps:spPr>
+                        <a:xfrm rot="8521804">
+                          <a:off x="0" y="0"/>
+                          <a:ext cx="554355" cy="484505"/>
+                        </a:xfrm>
+                        <a:prstGeom prst="rightArrow">
+                          <a:avLst>
+                            <a:gd name="adj1" fmla="val 50000"/>
+                            <a:gd name="adj2" fmla="val 43098"/>
+                          </a:avLst>
+                        </a:prstGeom>
+                        <a:solidFill>
+                          <a:srgbClr val="FF0000"/>
+                        </a:solidFill>
+                        <a:ln>
+                          <a:solidFill>
+                            <a:srgbClr val="FF0000"/>
+                          </a:solidFill>
+                        </a:ln>
+                      </wps:spPr>
+                      <wps:style>
+                        <a:lnRef idx="2">
+                          <a:schemeClr val="accent1">
+                            <a:shade val="50000"/>
+                          </a:schemeClr>
+                        </a:lnRef>
+                        <a:fillRef idx="1">
+                          <a:schemeClr val="accent1"/>
+                        </a:fillRef>
+                        <a:effectRef idx="0">
+                          <a:schemeClr val="accent1"/>
+                        </a:effectRef>
+                        <a:fontRef idx="minor">
+                          <a:schemeClr val="lt1"/>
+                        </a:fontRef>
+                      </wps:style>
+                      <wps:bodyPr rot="0" spcFirstLastPara="0" vertOverflow="overflow" horzOverflow="overflow" vert="horz" wrap="square" lIns="91440" tIns="45720" rIns="91440" bIns="45720" numCol="1" spcCol="0" rtlCol="0" fromWordArt="0" anchor="ctr" anchorCtr="0" forceAA="0" compatLnSpc="1">
+                        <a:prstTxWarp prst="textNoShape">
+                          <a:avLst/>
+                        </a:prstTxWarp>
+                        <a:noAutofit/>
+                      </wps:bodyPr>
+                    </wps:wsp>
+                  </a:graphicData>
+                </a:graphic>
+                <wp14:sizeRelH relativeFrom="margin">
+                  <wp14:pctWidth>0</wp14:pctWidth>
+                </wp14:sizeRelH>
+                <wp14:sizeRelV relativeFrom="margin">
+                  <wp14:pctHeight>0</wp14:pctHeight>
+                </wp14:sizeRelV>
+              </wp:anchor>
+            </w:drawing>
+          </mc:Choice>
+          <mc:Fallback>
+            <w:pict>
+              <v:shapetype w14:anchorId="59D22802" id="_x0000_t13" coordsize="21600,21600" o:spt="13" adj="16200,5400" path="m@0,l@0@1,0@1,0@2@0@2@0,21600,21600,10800xe">
+                <v:stroke joinstyle="miter"/>
+                <v:formulas>
+                  <v:f eqn="val #0"/>
+                  <v:f eqn="val #1"/>
+                  <v:f eqn="sum height 0 #1"/>
+                  <v:f eqn="sum 10800 0 #1"/>
+                  <v:f eqn="sum width 0 #0"/>
+                  <v:f eqn="prod @4 @3 10800"/>
+                  <v:f eqn="sum width 0 @5"/>
+                </v:formulas>
+                <v:path o:connecttype="custom" o:connectlocs="@0,0;0,10800;@0,21600;21600,10800" o:connectangles="270,180,90,0" textboxrect="0,@1,@6,@2"/>
+                <v:handles>
+                  <v:h position="#0,#1" xrange="0,21600" yrange="0,10800"/>
+                </v:handles>
+              </v:shapetype>
+              <v:shape id="Right Arrow 9" o:spid="_x0000_s1026" type="#_x0000_t13" style="position:absolute;margin-left:231.45pt;margin-top:88.55pt;width:43.65pt;height:38.15pt;rotation:9308082fd;z-index:251676672;visibility:visible;mso-wrap-style:square;mso-width-percent:0;mso-height-percent:0;mso-wrap-distance-left:9pt;mso-wrap-distance-top:0;mso-wrap-distance-right:9pt;mso-wrap-distance-bottom:0;mso-position-horizontal:absolute;mso-position-horizontal-relative:text;mso-position-vertical:absolute;mso-position-vertical-relative:text;mso-width-percent:0;mso-height-percent:0;mso-width-relative:margin;mso-height-relative:margin;v-text-anchor:middle" o:gfxdata="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" adj="13464" fillcolor="red" strokecolor="red" strokeweight="1pt"/>
+            </w:pict>
+          </mc:Fallback>
+        </mc:AlternateContent>
+      </w:r>
+      <w:r>
+        <w:rPr>
+          <w:noProof/>
+          <w:color w:val="000000"/>
+        </w:rPr>
+        <mc:AlternateContent>
+          <mc:Choice Requires="wps">
+            <w:drawing>
+              <wp:anchor distT="0" distB="0" distL="114300" distR="114300" simplePos="0" relativeHeight="251675648" behindDoc="0" locked="0" layoutInCell="1" allowOverlap="1" wp14:anchorId="4D7FB8D3" wp14:editId="23CF9FEA">
+                <wp:simplePos x="0" y="0"/>
+                <wp:positionH relativeFrom="column">
+                  <wp:posOffset>3394336</wp:posOffset>
+                </wp:positionH>
+                <wp:positionV relativeFrom="paragraph">
+                  <wp:posOffset>1079500</wp:posOffset>
+                </wp:positionV>
+                <wp:extent cx="2998321" cy="220383"/>
+                <wp:effectExtent l="12700" t="12700" r="12065" b="8255"/>
+                <wp:wrapNone/>
+                <wp:docPr id="8" name="Rectangle 8"/>
+                <wp:cNvGraphicFramePr/>
+                <a:graphic xmlns:a="http://schemas.openxmlformats.org/drawingml/2006/main">
+                  <a:graphicData uri="http://schemas.microsoft.com/office/word/2010/wordprocessingShape">
+                    <wps:wsp>
+                      <wps:cNvSpPr/>
+                      <wps:spPr>
+                        <a:xfrm>
+                          <a:off x="0" y="0"/>
+                          <a:ext cx="2998321" cy="220383"/>
+                        </a:xfrm>
+                        <a:prstGeom prst="rect">
+                          <a:avLst/>
+                        </a:prstGeom>
+                        <a:noFill/>
+                        <a:ln w="28575">
+                          <a:solidFill>
+                            <a:srgbClr val="FF0000"/>
+                          </a:solidFill>
+                        </a:ln>
+                      </wps:spPr>
+                      <wps:style>
+                        <a:lnRef idx="2">
+                          <a:schemeClr val="accent1">
+                            <a:shade val="50000"/>
+                          </a:schemeClr>
+                        </a:lnRef>
+                        <a:fillRef idx="1">
+                          <a:schemeClr val="accent1"/>
+                        </a:fillRef>
+                        <a:effectRef idx="0">
+                          <a:schemeClr val="accent1"/>
+                        </a:effectRef>
+                        <a:fontRef idx="minor">
+                          <a:schemeClr val="lt1"/>
+                        </a:fontRef>
+                      </wps:style>
+                      <wps:bodyPr rot="0" spcFirstLastPara="0" vertOverflow="overflow" horzOverflow="overflow" vert="horz" wrap="square" lIns="91440" tIns="45720" rIns="91440" bIns="45720" numCol="1" spcCol="0" rtlCol="0" fromWordArt="0" anchor="ctr" anchorCtr="0" forceAA="0" compatLnSpc="1">
+                        <a:prstTxWarp prst="textNoShape">
+                          <a:avLst/>
+                        </a:prstTxWarp>
+                        <a:noAutofit/>
+                      </wps:bodyPr>
+                    </wps:wsp>
+                  </a:graphicData>
+                </a:graphic>
+                <wp14:sizeRelH relativeFrom="margin">
+                  <wp14:pctWidth>0</wp14:pctWidth>
+                </wp14:sizeRelH>
+                <wp14:sizeRelV relativeFrom="margin">
+                  <wp14:pctHeight>0</wp14:pctHeight>
+                </wp14:sizeRelV>
+              </wp:anchor>
+            </w:drawing>
+          </mc:Choice>
+          <mc:Fallback>
+            <w:pict>
+              <v:rect w14:anchorId="7628F63A" id="Rectangle 8" o:spid="_x0000_s1026" style="position:absolute;margin-left:267.25pt;margin-top:85pt;width:236.1pt;height:17.35pt;z-index:251675648;visibility:visible;mso-wrap-style:square;mso-width-percent:0;mso-height-percent:0;mso-wrap-distance-left:9pt;mso-wrap-distance-top:0;mso-wrap-distance-right:9pt;mso-wrap-distance-bottom:0;mso-position-horizontal:absolute;mso-position-horizontal-relative:text;mso-position-vertical:absolute;mso-position-vertical-relative:text;mso-width-percent:0;mso-height-percent:0;mso-width-relative:margin;mso-height-relative:margin;v-text-anchor:middle" o:gfxdata="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" filled="f" strokecolor="red" strokeweight="2.25pt"/>
+            </w:pict>
+          </mc:Fallback>
+        </mc:AlternateContent>
+      </w:r>
+      <w:r>
+        <w:rPr>
+          <w:noProof/>
+          <w:color w:val="000000"/>
+        </w:rPr>
+        <mc:AlternateContent>
+          <mc:Choice Requires="wps">
+            <w:drawing>
+              <wp:anchor distT="0" distB="0" distL="114300" distR="114300" simplePos="0" relativeHeight="251667456" behindDoc="0" locked="0" layoutInCell="1" allowOverlap="1" wp14:anchorId="468FCF6C" wp14:editId="27788C03">
+                <wp:simplePos x="0" y="0"/>
+                <wp:positionH relativeFrom="column">
+                  <wp:posOffset>3396241</wp:posOffset>
+                </wp:positionH>
+                <wp:positionV relativeFrom="paragraph">
+                  <wp:posOffset>1283970</wp:posOffset>
+                </wp:positionV>
+                <wp:extent cx="2998321" cy="220383"/>
+                <wp:effectExtent l="12700" t="12700" r="12065" b="8255"/>
+                <wp:wrapNone/>
+                <wp:docPr id="4" name="Rectangle 4"/>
+                <wp:cNvGraphicFramePr/>
+                <a:graphic xmlns:a="http://schemas.openxmlformats.org/drawingml/2006/main">
+                  <a:graphicData uri="http://schemas.microsoft.com/office/word/2010/wordprocessingShape">
+                    <wps:wsp>
+                      <wps:cNvSpPr/>
+                      <wps:spPr>
+                        <a:xfrm>
+                          <a:off x="0" y="0"/>
+                          <a:ext cx="2998321" cy="220383"/>
+                        </a:xfrm>
+                        <a:prstGeom prst="rect">
+                          <a:avLst/>
+                        </a:prstGeom>
+                        <a:noFill/>
+                        <a:ln w="28575">
+                          <a:solidFill>
+                            <a:srgbClr val="FF0000"/>
+                          </a:solidFill>
+                        </a:ln>
+                      </wps:spPr>
+                      <wps:style>
+                        <a:lnRef idx="2">
+                          <a:schemeClr val="accent1">
+                            <a:shade val="50000"/>
+                          </a:schemeClr>
+                        </a:lnRef>
+                        <a:fillRef idx="1">
+                          <a:schemeClr val="accent1"/>
+                        </a:fillRef>
+                        <a:effectRef idx="0">
+                          <a:schemeClr val="accent1"/>
+                        </a:effectRef>
+                        <a:fontRef idx="minor">
+                          <a:schemeClr val="lt1"/>
+                        </a:fontRef>
+                      </wps:style>
+                      <wps:bodyPr rot="0" spcFirstLastPara="0" vertOverflow="overflow" horzOverflow="overflow" vert="horz" wrap="square" lIns="91440" tIns="45720" rIns="91440" bIns="45720" numCol="1" spcCol="0" rtlCol="0" fromWordArt="0" anchor="ctr" anchorCtr="0" forceAA="0" compatLnSpc="1">
+                        <a:prstTxWarp prst="textNoShape">
+                          <a:avLst/>
+                        </a:prstTxWarp>
+                        <a:noAutofit/>
+                      </wps:bodyPr>
+                    </wps:wsp>
+                  </a:graphicData>
+                </a:graphic>
+                <wp14:sizeRelH relativeFrom="margin">
+                  <wp14:pctWidth>0</wp14:pctWidth>
+                </wp14:sizeRelH>
+                <wp14:sizeRelV relativeFrom="margin">
+                  <wp14:pctHeight>0</wp14:pctHeight>
+                </wp14:sizeRelV>
+              </wp:anchor>
+            </w:drawing>
+          </mc:Choice>
+          <mc:Fallback>
+            <w:pict>
+              <v:rect w14:anchorId="0DDB1E87" id="Rectangle 4" o:spid="_x0000_s1026" style="position:absolute;margin-left:267.4pt;margin-top:101.1pt;width:236.1pt;height:17.35pt;z-index:251667456;visibility:visible;mso-wrap-style:square;mso-width-percent:0;mso-height-percent:0;mso-wrap-distance-left:9pt;mso-wrap-distance-top:0;mso-wrap-distance-right:9pt;mso-wrap-distance-bottom:0;mso-position-horizontal:absolute;mso-position-horizontal-relative:text;mso-position-vertical:absolute;mso-position-vertical-relative:text;mso-width-percent:0;mso-height-percent:0;mso-width-relative:margin;mso-height-relative:margin;v-text-anchor:middle" o:gfxdata="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" filled="f" strokecolor="red" strokeweight="2.25pt"/>
+            </w:pict>
+          </mc:Fallback>
+        </mc:AlternateContent>
+      </w:r>
+      <w:r>
+        <w:rPr>
+          <w:noProof/>
+          <w:color w:val="000000"/>
+        </w:rPr>
+        <mc:AlternateContent>
+          <mc:Choice Requires="wps">
+            <w:drawing>
+              <wp:anchor distT="0" distB="0" distL="114300" distR="114300" simplePos="0" relativeHeight="251669504" behindDoc="0" locked="0" layoutInCell="1" allowOverlap="1" wp14:anchorId="32E396FA" wp14:editId="3161B056">
+                <wp:simplePos x="0" y="0"/>
+                <wp:positionH relativeFrom="column">
+                  <wp:posOffset>3393178</wp:posOffset>
+                </wp:positionH>
+                <wp:positionV relativeFrom="paragraph">
+                  <wp:posOffset>1490718</wp:posOffset>
+                </wp:positionV>
+                <wp:extent cx="2997835" cy="220345"/>
+                <wp:effectExtent l="12700" t="12700" r="12065" b="8255"/>
+                <wp:wrapNone/>
+                <wp:docPr id="5" name="Rectangle 5"/>
+                <wp:cNvGraphicFramePr/>
+                <a:graphic xmlns:a="http://schemas.openxmlformats.org/drawingml/2006/main">
+                  <a:graphicData uri="http://schemas.microsoft.com/office/word/2010/wordprocessingShape">
+                    <wps:wsp>
+                      <wps:cNvSpPr/>
+                      <wps:spPr>
+                        <a:xfrm>
+                          <a:off x="0" y="0"/>
+                          <a:ext cx="2997835" cy="220345"/>
+                        </a:xfrm>
+                        <a:prstGeom prst="rect">
+                          <a:avLst/>
+                        </a:prstGeom>
+                        <a:noFill/>
+                        <a:ln w="28575">
+                          <a:solidFill>
+                            <a:srgbClr val="FF0000"/>
+                          </a:solidFill>
+                        </a:ln>
+                      </wps:spPr>
+                      <wps:style>
+                        <a:lnRef idx="2">
+                          <a:schemeClr val="accent1">
+                            <a:shade val="50000"/>
+                          </a:schemeClr>
+                        </a:lnRef>
+                        <a:fillRef idx="1">
+                          <a:schemeClr val="accent1"/>
+                        </a:fillRef>
+                        <a:effectRef idx="0">
+                          <a:schemeClr val="accent1"/>
+                        </a:effectRef>
+                        <a:fontRef idx="minor">
+                          <a:schemeClr val="lt1"/>
+                        </a:fontRef>
+                      </wps:style>
+                      <wps:bodyPr rot="0" spcFirstLastPara="0" vertOverflow="overflow" horzOverflow="overflow" vert="horz" wrap="square" lIns="91440" tIns="45720" rIns="91440" bIns="45720" numCol="1" spcCol="0" rtlCol="0" fromWordArt="0" anchor="ctr" anchorCtr="0" forceAA="0" compatLnSpc="1">
+                        <a:prstTxWarp prst="textNoShape">
+                          <a:avLst/>
+                        </a:prstTxWarp>
+                        <a:noAutofit/>
+                      </wps:bodyPr>
+                    </wps:wsp>
+                  </a:graphicData>
+                </a:graphic>
+                <wp14:sizeRelH relativeFrom="margin">
+                  <wp14:pctWidth>0</wp14:pctWidth>
+                </wp14:sizeRelH>
+                <wp14:sizeRelV relativeFrom="margin">
+                  <wp14:pctHeight>0</wp14:pctHeight>
+                </wp14:sizeRelV>
+              </wp:anchor>
+            </w:drawing>
+          </mc:Choice>
+          <mc:Fallback>
+            <w:pict>
+              <v:rect w14:anchorId="38456EE7" id="Rectangle 5" o:spid="_x0000_s1026" style="position:absolute;margin-left:267.2pt;margin-top:117.4pt;width:236.05pt;height:17.35pt;z-index:251669504;visibility:visible;mso-wrap-style:square;mso-width-percent:0;mso-height-percent:0;mso-wrap-distance-left:9pt;mso-wrap-distance-top:0;mso-wrap-distance-right:9pt;mso-wrap-distance-bottom:0;mso-position-horizontal:absolute;mso-position-horizontal-relative:text;mso-position-vertical:absolute;mso-position-vertical-relative:text;mso-width-percent:0;mso-height-percent:0;mso-width-relative:margin;mso-height-relative:margin;v-text-anchor:middle" o:gfxdata="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" filled="f" strokecolor="red" strokeweight="2.25pt"/>
+            </w:pict>
+          </mc:Fallback>
+        </mc:AlternateContent>
+      </w:r>
+      <w:r>
+        <w:rPr>
+          <w:noProof/>
+          <w:color w:val="000000"/>
+        </w:rPr>
+        <mc:AlternateContent>
+          <mc:Choice Requires="wps">
+            <w:drawing>
+              <wp:anchor distT="0" distB="0" distL="114300" distR="114300" simplePos="0" relativeHeight="251673600" behindDoc="0" locked="0" layoutInCell="1" allowOverlap="1" wp14:anchorId="71228E1B" wp14:editId="6B516760">
+                <wp:simplePos x="0" y="0"/>
+                <wp:positionH relativeFrom="column">
+                  <wp:posOffset>3398258</wp:posOffset>
+                </wp:positionH>
+                <wp:positionV relativeFrom="paragraph">
+                  <wp:posOffset>1710204</wp:posOffset>
+                </wp:positionV>
+                <wp:extent cx="2998321" cy="220383"/>
+                <wp:effectExtent l="12700" t="12700" r="12065" b="8255"/>
+                <wp:wrapNone/>
+                <wp:docPr id="7" name="Rectangle 7"/>
+                <wp:cNvGraphicFramePr/>
+                <a:graphic xmlns:a="http://schemas.openxmlformats.org/drawingml/2006/main">
+                  <a:graphicData uri="http://schemas.microsoft.com/office/word/2010/wordprocessingShape">
+                    <wps:wsp>
+                      <wps:cNvSpPr/>
+                      <wps:spPr>
+                        <a:xfrm>
+                          <a:off x="0" y="0"/>
+                          <a:ext cx="2998321" cy="220383"/>
+                        </a:xfrm>
+                        <a:prstGeom prst="rect">
+                          <a:avLst/>
+                        </a:prstGeom>
+                        <a:noFill/>
+                        <a:ln w="28575">
+                          <a:solidFill>
+                            <a:srgbClr val="FF0000"/>
+                          </a:solidFill>
+                        </a:ln>
+                      </wps:spPr>
+                      <wps:style>
+                        <a:lnRef idx="2">
+                          <a:schemeClr val="accent1">
+                            <a:shade val="50000"/>
+                          </a:schemeClr>
+                        </a:lnRef>
+                        <a:fillRef idx="1">
+                          <a:schemeClr val="accent1"/>
+                        </a:fillRef>
+                        <a:effectRef idx="0">
+                          <a:schemeClr val="accent1"/>
+                        </a:effectRef>
+                        <a:fontRef idx="minor">
+                          <a:schemeClr val="lt1"/>
+                        </a:fontRef>
+                      </wps:style>
+                      <wps:bodyPr rot="0" spcFirstLastPara="0" vertOverflow="overflow" horzOverflow="overflow" vert="horz" wrap="square" lIns="91440" tIns="45720" rIns="91440" bIns="45720" numCol="1" spcCol="0" rtlCol="0" fromWordArt="0" anchor="ctr" anchorCtr="0" forceAA="0" compatLnSpc="1">
+                        <a:prstTxWarp prst="textNoShape">
+                          <a:avLst/>
+                        </a:prstTxWarp>
+                        <a:noAutofit/>
+                      </wps:bodyPr>
+                    </wps:wsp>
+                  </a:graphicData>
+                </a:graphic>
+                <wp14:sizeRelH relativeFrom="margin">
+                  <wp14:pctWidth>0</wp14:pctWidth>
+                </wp14:sizeRelH>
+                <wp14:sizeRelV relativeFrom="margin">
+                  <wp14:pctHeight>0</wp14:pctHeight>
+                </wp14:sizeRelV>
+              </wp:anchor>
+            </w:drawing>
+          </mc:Choice>
+          <mc:Fallback>
+            <w:pict>
+              <v:rect w14:anchorId="7F3DDB97" id="Rectangle 7" o:spid="_x0000_s1026" style="position:absolute;margin-left:267.6pt;margin-top:134.65pt;width:236.1pt;height:17.35pt;z-index:251673600;visibility:visible;mso-wrap-style:square;mso-width-percent:0;mso-height-percent:0;mso-wrap-distance-left:9pt;mso-wrap-distance-top:0;mso-wrap-distance-right:9pt;mso-wrap-distance-bottom:0;mso-position-horizontal:absolute;mso-position-horizontal-relative:text;mso-position-vertical:absolute;mso-position-vertical-relative:text;mso-width-percent:0;mso-height-percent:0;mso-width-relative:margin;mso-height-relative:margin;v-text-anchor:middle" o:gfxdata="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" filled="f" strokecolor="red" strokeweight="2.25pt"/>
+            </w:pict>
+          </mc:Fallback>
+        </mc:AlternateContent>
+      </w:r>
+      <w:r>
+        <w:rPr>
+          <w:noProof/>
+          <w:color w:val="000000"/>
+        </w:rPr>
+        <mc:AlternateContent>
+          <mc:Choice Requires="wps">
+            <w:drawing>
+              <wp:anchor distT="0" distB="0" distL="114300" distR="114300" simplePos="0" relativeHeight="251671552" behindDoc="0" locked="0" layoutInCell="1" allowOverlap="1" wp14:anchorId="78B5A315" wp14:editId="5DE90C62">
+                <wp:simplePos x="0" y="0"/>
+                <wp:positionH relativeFrom="column">
+                  <wp:posOffset>3397810</wp:posOffset>
+                </wp:positionH>
+                <wp:positionV relativeFrom="paragraph">
+                  <wp:posOffset>1929951</wp:posOffset>
+                </wp:positionV>
+                <wp:extent cx="2998321" cy="220383"/>
+                <wp:effectExtent l="12700" t="12700" r="12065" b="8255"/>
+                <wp:wrapNone/>
+                <wp:docPr id="6" name="Rectangle 6"/>
+                <wp:cNvGraphicFramePr/>
+                <a:graphic xmlns:a="http://schemas.openxmlformats.org/drawingml/2006/main">
+                  <a:graphicData uri="http://schemas.microsoft.com/office/word/2010/wordprocessingShape">
+                    <wps:wsp>
+                      <wps:cNvSpPr/>
+                      <wps:spPr>
+                        <a:xfrm>
+                          <a:off x="0" y="0"/>
+                          <a:ext cx="2998321" cy="220383"/>
+                        </a:xfrm>
+                        <a:prstGeom prst="rect">
+                          <a:avLst/>
+                        </a:prstGeom>
+                        <a:noFill/>
+                        <a:ln w="28575">
+                          <a:solidFill>
+                            <a:srgbClr val="FF0000"/>
+                          </a:solidFill>
+                        </a:ln>
+                      </wps:spPr>
+                      <wps:style>
+                        <a:lnRef idx="2">
+                          <a:schemeClr val="accent1">
+                            <a:shade val="50000"/>
+                          </a:schemeClr>
+                        </a:lnRef>
+                        <a:fillRef idx="1">
+                          <a:schemeClr val="accent1"/>
+                        </a:fillRef>
+                        <a:effectRef idx="0">
+                          <a:schemeClr val="accent1"/>
+                        </a:effectRef>
+                        <a:fontRef idx="minor">
+                          <a:schemeClr val="lt1"/>
+                        </a:fontRef>
+                      </wps:style>
+                      <wps:bodyPr rot="0" spcFirstLastPara="0" vertOverflow="overflow" horzOverflow="overflow" vert="horz" wrap="square" lIns="91440" tIns="45720" rIns="91440" bIns="45720" numCol="1" spcCol="0" rtlCol="0" fromWordArt="0" anchor="ctr" anchorCtr="0" forceAA="0" compatLnSpc="1">
+                        <a:prstTxWarp prst="textNoShape">
+                          <a:avLst/>
+                        </a:prstTxWarp>
+                        <a:noAutofit/>
+                      </wps:bodyPr>
+                    </wps:wsp>
+                  </a:graphicData>
+                </a:graphic>
+                <wp14:sizeRelH relativeFrom="margin">
+                  <wp14:pctWidth>0</wp14:pctWidth>
+                </wp14:sizeRelH>
+                <wp14:sizeRelV relativeFrom="margin">
+                  <wp14:pctHeight>0</wp14:pctHeight>
+                </wp14:sizeRelV>
+              </wp:anchor>
+            </w:drawing>
+          </mc:Choice>
+          <mc:Fallback>
+            <w:pict>
+              <v:rect w14:anchorId="624E5A1F" id="Rectangle 6" o:spid="_x0000_s1026" style="position:absolute;margin-left:267.55pt;margin-top:151.95pt;width:236.1pt;height:17.35pt;z-index:251671552;visibility:visible;mso-wrap-style:square;mso-width-percent:0;mso-height-percent:0;mso-wrap-distance-left:9pt;mso-wrap-distance-top:0;mso-wrap-distance-right:9pt;mso-wrap-distance-bottom:0;mso-position-horizontal:absolute;mso-position-horizontal-relative:text;mso-position-vertical:absolute;mso-position-vertical-relative:text;mso-width-percent:0;mso-height-percent:0;mso-width-relative:margin;mso-height-relative:margin;v-text-anchor:middle" o:gfxdata="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" filled="f" strokecolor="red" strokeweight="2.25pt"/>
+            </w:pict>
+          </mc:Fallback>
+        </mc:AlternateContent>
+      </w:r>
+      <w:r>
+        <w:rPr>
+          <w:noProof/>
+          <w:color w:val="000000"/>
+        </w:rPr>
+        <mc:AlternateContent>
+          <mc:Choice Requires="wps">
+            <w:drawing>
+              <wp:anchor distT="0" distB="0" distL="114300" distR="114300" simplePos="0" relativeHeight="251665408" behindDoc="0" locked="0" layoutInCell="1" allowOverlap="1" wp14:anchorId="02BABE7C" wp14:editId="58231DDA">
+                <wp:simplePos x="0" y="0"/>
+                <wp:positionH relativeFrom="column">
+                  <wp:posOffset>3382010</wp:posOffset>
+                </wp:positionH>
+                <wp:positionV relativeFrom="paragraph">
+                  <wp:posOffset>493656</wp:posOffset>
+                </wp:positionV>
+                <wp:extent cx="2998321" cy="220383"/>
+                <wp:effectExtent l="12700" t="12700" r="12065" b="8255"/>
+                <wp:wrapNone/>
+                <wp:docPr id="3" name="Rectangle 3"/>
+                <wp:cNvGraphicFramePr/>
+                <a:graphic xmlns:a="http://schemas.openxmlformats.org/drawingml/2006/main">
+                  <a:graphicData uri="http://schemas.microsoft.com/office/word/2010/wordprocessingShape">
+                    <wps:wsp>
+                      <wps:cNvSpPr/>
+                      <wps:spPr>
+                        <a:xfrm>
+                          <a:off x="0" y="0"/>
+                          <a:ext cx="2998321" cy="220383"/>
+                        </a:xfrm>
+                        <a:prstGeom prst="rect">
+                          <a:avLst/>
+                        </a:prstGeom>
+                        <a:noFill/>
+                        <a:ln w="28575">
+                          <a:solidFill>
+                            <a:srgbClr val="FF0000"/>
+                          </a:solidFill>
+                        </a:ln>
+                      </wps:spPr>
+                      <wps:style>
+                        <a:lnRef idx="2">
+                          <a:schemeClr val="accent1">
+                            <a:shade val="50000"/>
+                          </a:schemeClr>
+                        </a:lnRef>
+                        <a:fillRef idx="1">
+                          <a:schemeClr val="accent1"/>
+                        </a:fillRef>
+                        <a:effectRef idx="0">
+                          <a:schemeClr val="accent1"/>
+                        </a:effectRef>
+                        <a:fontRef idx="minor">
+                          <a:schemeClr val="lt1"/>
+                        </a:fontRef>
+                      </wps:style>
+                      <wps:bodyPr rot="0" spcFirstLastPara="0" vertOverflow="overflow" horzOverflow="overflow" vert="horz" wrap="square" lIns="91440" tIns="45720" rIns="91440" bIns="45720" numCol="1" spcCol="0" rtlCol="0" fromWordArt="0" anchor="ctr" anchorCtr="0" forceAA="0" compatLnSpc="1">
+                        <a:prstTxWarp prst="textNoShape">
+                          <a:avLst/>
+                        </a:prstTxWarp>
+                        <a:noAutofit/>
+                      </wps:bodyPr>
+                    </wps:wsp>
+                  </a:graphicData>
+                </a:graphic>
+                <wp14:sizeRelH relativeFrom="margin">
+                  <wp14:pctWidth>0</wp14:pctWidth>
+                </wp14:sizeRelH>
+                <wp14:sizeRelV relativeFrom="margin">
+                  <wp14:pctHeight>0</wp14:pctHeight>
+                </wp14:sizeRelV>
+              </wp:anchor>
+            </w:drawing>
+          </mc:Choice>
+          <mc:Fallback>
+            <w:pict>
+              <v:rect w14:anchorId="1B2F425E" id="Rectangle 3" o:spid="_x0000_s1026" style="position:absolute;margin-left:266.3pt;margin-top:38.85pt;width:236.1pt;height:17.35pt;z-index:251665408;visibility:visible;mso-wrap-style:square;mso-width-percent:0;mso-height-percent:0;mso-wrap-distance-left:9pt;mso-wrap-distance-top:0;mso-wrap-distance-right:9pt;mso-wrap-distance-bottom:0;mso-position-horizontal:absolute;mso-position-horizontal-relative:text;mso-position-vertical:absolute;mso-position-vertical-relative:text;mso-width-percent:0;mso-height-percent:0;mso-width-relative:margin;mso-height-relative:margin;v-text-anchor:middle" o:gfxdata="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" filled="f" strokecolor="red" strokeweight="2.25pt"/>
+            </w:pict>
+          </mc:Fallback>
+        </mc:AlternateContent>
+      </w:r>
+      <w:r>
+        <w:rPr>
+          <w:noProof/>
+          <w:color w:val="000000"/>
+        </w:rPr>
+        <mc:AlternateContent>
+          <mc:Choice Requires="wps">
+            <w:drawing>
+              <wp:anchor distT="0" distB="0" distL="114300" distR="114300" simplePos="0" relativeHeight="251663360" behindDoc="0" locked="0" layoutInCell="1" allowOverlap="1" wp14:anchorId="0AC571D9" wp14:editId="76BD4C33">
+                <wp:simplePos x="0" y="0"/>
+                <wp:positionH relativeFrom="column">
+                  <wp:posOffset>3383429</wp:posOffset>
+                </wp:positionH>
+                <wp:positionV relativeFrom="paragraph">
+                  <wp:posOffset>278167</wp:posOffset>
+                </wp:positionV>
+                <wp:extent cx="2998321" cy="220383"/>
+                <wp:effectExtent l="12700" t="12700" r="12065" b="8255"/>
+                <wp:wrapNone/>
+                <wp:docPr id="2" name="Rectangle 2"/>
+                <wp:cNvGraphicFramePr/>
+                <a:graphic xmlns:a="http://schemas.openxmlformats.org/drawingml/2006/main">
+                  <a:graphicData uri="http://schemas.microsoft.com/office/word/2010/wordprocessingShape">
+                    <wps:wsp>
+                      <wps:cNvSpPr/>
+                      <wps:spPr>
+                        <a:xfrm>
+                          <a:off x="0" y="0"/>
+                          <a:ext cx="2998321" cy="220383"/>
+                        </a:xfrm>
+                        <a:prstGeom prst="rect">
+                          <a:avLst/>
+                        </a:prstGeom>
+                        <a:noFill/>
+                        <a:ln w="28575">
+                          <a:solidFill>
+                            <a:srgbClr val="FF0000"/>
+                          </a:solidFill>
+                        </a:ln>
+                      </wps:spPr>
+                      <wps:style>
+                        <a:lnRef idx="2">
+                          <a:schemeClr val="accent1">
+                            <a:shade val="50000"/>
+                          </a:schemeClr>
+                        </a:lnRef>
+                        <a:fillRef idx="1">
+                          <a:schemeClr val="accent1"/>
+                        </a:fillRef>
+                        <a:effectRef idx="0">
+                          <a:schemeClr val="accent1"/>
+                        </a:effectRef>
+                        <a:fontRef idx="minor">
+                          <a:schemeClr val="lt1"/>
+                        </a:fontRef>
+                      </wps:style>
+                      <wps:bodyPr rot="0" spcFirstLastPara="0" vertOverflow="overflow" horzOverflow="overflow" vert="horz" wrap="square" lIns="91440" tIns="45720" rIns="91440" bIns="45720" numCol="1" spcCol="0" rtlCol="0" fromWordArt="0" anchor="ctr" anchorCtr="0" forceAA="0" compatLnSpc="1">
+                        <a:prstTxWarp prst="textNoShape">
+                          <a:avLst/>
+                        </a:prstTxWarp>
+                        <a:noAutofit/>
+                      </wps:bodyPr>
+                    </wps:wsp>
+                  </a:graphicData>
+                </a:graphic>
+                <wp14:sizeRelH relativeFrom="margin">
+                  <wp14:pctWidth>0</wp14:pctWidth>
+                </wp14:sizeRelH>
+                <wp14:sizeRelV relativeFrom="margin">
+                  <wp14:pctHeight>0</wp14:pctHeight>
+                </wp14:sizeRelV>
+              </wp:anchor>
+            </w:drawing>
+          </mc:Choice>
+          <mc:Fallback>
+            <w:pict>
+              <v:rect w14:anchorId="59595129" id="Rectangle 2" o:spid="_x0000_s1026" style="position:absolute;margin-left:266.4pt;margin-top:21.9pt;width:236.1pt;height:17.35pt;z-index:251663360;visibility:visible;mso-wrap-style:square;mso-width-percent:0;mso-height-percent:0;mso-wrap-distance-left:9pt;mso-wrap-distance-top:0;mso-wrap-distance-right:9pt;mso-wrap-distance-bottom:0;mso-position-horizontal:absolute;mso-position-horizontal-relative:text;mso-position-vertical:absolute;mso-position-vertical-relative:text;mso-width-percent:0;mso-height-percent:0;mso-width-relative:margin;mso-height-relative:margin;v-text-anchor:middle" o:gfxdata="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" filled="f" strokecolor="red" strokeweight="2.25pt"/>
+            </w:pict>
+          </mc:Fallback>
+        </mc:AlternateContent>
+      </w:r>
+      <w:r>
+        <w:rPr>
+          <w:noProof/>
+          <w:color w:val="000000"/>
+        </w:rPr>
+        <w:drawing>
+          <wp:anchor distT="0" distB="0" distL="114300" distR="114300" simplePos="0" relativeHeight="251662336" behindDoc="0" locked="0" layoutInCell="1" allowOverlap="1" wp14:anchorId="3A984DC1" wp14:editId="78904392">
+            <wp:simplePos x="0" y="0"/>
+            <wp:positionH relativeFrom="column">
+              <wp:posOffset>3379694</wp:posOffset>
+            </wp:positionH>
+            <wp:positionV relativeFrom="paragraph">
+              <wp:posOffset>277420</wp:posOffset>
+            </wp:positionV>
+            <wp:extent cx="3002056" cy="1870876"/>
+            <wp:effectExtent l="0" t="0" r="0" b="0"/>
+            <wp:wrapNone/>
+            <wp:docPr id="1" name="Picture 1" descr="Text&#10;&#10;Description automatically generated"/>
+            <wp:cNvGraphicFramePr>
+              <a:graphicFrameLocks xmlns:a="http://schemas.openxmlformats.org/drawingml/2006/main" noChangeAspect="1"/>
+            </wp:cNvGraphicFramePr>
+            <a:graphic xmlns:a="http://schemas.openxmlformats.org/drawingml/2006/main">
+              <a:graphicData uri="http://schemas.openxmlformats.org/drawingml/2006/picture">
+                <pic:pic xmlns:pic="http://schemas.openxmlformats.org/drawingml/2006/picture">
+                  <pic:nvPicPr>
+                    <pic:cNvPr id="1" name="Picture 1" descr="Text&#10;&#10;Description automatically generated"/>
+                    <pic:cNvPicPr/>
+                  </pic:nvPicPr>
+                  <pic:blipFill rotWithShape="1">
+                    <a:blip r:embed="rId11" cstate="print">
+                      <a:extLst>
+                        <a:ext uri="{28A0092B-C50C-407E-A947-70E740481C1C}">
+                          <a14:useLocalDpi xmlns:a14="http://schemas.microsoft.com/office/drawing/2010/main" val="0"/>
+                        </a:ext>
+                      </a:extLst>
+                    </a:blip>
+                    <a:srcRect l="-1" r="39604"/>
+                    <a:stretch/>
+                  </pic:blipFill>
+                  <pic:spPr bwMode="auto">
+                    <a:xfrm>
+                      <a:off x="0" y="0"/>
+                      <a:ext cx="3002056" cy="1870876"/>
+                    </a:xfrm>
+                    <a:prstGeom prst="rect">
+                      <a:avLst/>
+                    </a:prstGeom>
+                    <a:ln>
+                      <a:noFill/>
+                    </a:ln>
+                    <a:extLst>
+                      <a:ext uri="{53640926-AAD7-44D8-BBD7-CCE9431645EC}">
+                        <a14:shadowObscured xmlns:a14="http://schemas.microsoft.com/office/drawing/2010/main"/>
+                      </a:ext>
+                    </a:extLst>
+                  </pic:spPr>
+                </pic:pic>
+              </a:graphicData>
+            </a:graphic>
+            <wp14:sizeRelH relativeFrom="page">
+              <wp14:pctWidth>0</wp14:pctWidth>
+            </wp14:sizeRelH>
+            <wp14:sizeRelV relativeFrom="page">
+              <wp14:pctHeight>0</wp14:pctHeight>
+            </wp14:sizeRelV>
+          </wp:anchor>
+        </w:drawing>
+      </w:r>
       <w:r>
         <w:rPr>
           <w:noProof/>
@@ -481,7 +1228,7 @@
                     <pic:cNvPicPr preferRelativeResize="0"/>
                   </pic:nvPicPr>
                   <pic:blipFill>
-                    <a:blip r:embed="rId11"/>
+                    <a:blip r:embed="rId12"/>
                     <a:srcRect/>
                     <a:stretch>
                       <a:fillRect/>
@@ -516,20 +1263,98 @@
         <w:spacing w:after="0"/>
         <w:ind w:left="720"/>
         <w:rPr>
-          <w:color w:val="000000"/>
-        </w:rPr>
-      </w:pPr>
-      <w:r>
-        <w:rPr>
-          <w:color w:val="000000"/>
-        </w:rPr>
-        <w:t>A separate FASTA file must be provided for each locus you are including. If your FASTA files have multiple taxa, ensure the sequence headers for one taxon have the same name across files. For example, if you are</w:t>
-      </w:r>
-      <w:r>
-        <w:rPr>
-          <w:color w:val="000000"/>
-        </w:rPr>
-        <w:t xml:space="preserve"> uploading the HSP90 and TigA loci for two taxa named Phytophthora test1 and Phytophthora test2 your files should look like:</w:t>
+          <w:b/>
+          <w:bCs/>
+          <w:color w:val="000000"/>
+        </w:rPr>
+      </w:pPr>
+      <w:r>
+        <w:rPr>
+          <w:b/>
+          <w:bCs/>
+          <w:color w:val="000000"/>
+        </w:rPr>
+        <w:t>Tips if you are uploading your own FASTA files:</w:t>
+      </w:r>
+    </w:p>
+    <w:p>
+      <w:pPr>
+        <w:pBdr>
+          <w:top w:val="nil"/>
+          <w:left w:val="nil"/>
+          <w:bottom w:val="nil"/>
+          <w:right w:val="nil"/>
+          <w:between w:val="nil"/>
+        </w:pBdr>
+        <w:spacing w:after="0"/>
+        <w:ind w:left="720"/>
+        <w:rPr>
+          <w:color w:val="000000"/>
+        </w:rPr>
+      </w:pPr>
+    </w:p>
+    <w:p>
+      <w:pPr>
+        <w:pBdr>
+          <w:top w:val="nil"/>
+          <w:left w:val="nil"/>
+          <w:bottom w:val="nil"/>
+          <w:right w:val="nil"/>
+          <w:between w:val="nil"/>
+        </w:pBdr>
+        <w:spacing w:after="0"/>
+        <w:ind w:left="720"/>
+        <w:rPr>
+          <w:b/>
+          <w:bCs/>
+          <w:color w:val="000000"/>
+        </w:rPr>
+      </w:pPr>
+      <w:r>
+        <w:rPr>
+          <w:color w:val="000000"/>
+        </w:rPr>
+        <w:t>A separate FASTA file must be provided for each locus you are including.</w:t>
+      </w:r>
+    </w:p>
+    <w:p>
+      <w:pPr>
+        <w:pBdr>
+          <w:top w:val="nil"/>
+          <w:left w:val="nil"/>
+          <w:bottom w:val="nil"/>
+          <w:right w:val="nil"/>
+          <w:between w:val="nil"/>
+        </w:pBdr>
+        <w:spacing w:after="0"/>
+        <w:ind w:left="720"/>
+        <w:rPr>
+          <w:color w:val="000000"/>
+        </w:rPr>
+      </w:pPr>
+    </w:p>
+    <w:p>
+      <w:pPr>
+        <w:pBdr>
+          <w:top w:val="nil"/>
+          <w:left w:val="nil"/>
+          <w:bottom w:val="nil"/>
+          <w:right w:val="nil"/>
+          <w:between w:val="nil"/>
+        </w:pBdr>
+        <w:spacing w:after="0"/>
+        <w:ind w:left="720"/>
+        <w:rPr>
+          <w:b/>
+          <w:bCs/>
+          <w:color w:val="000000"/>
+        </w:rPr>
+      </w:pPr>
+      <w:r>
+        <w:rPr>
+          <w:color w:val="000000"/>
+        </w:rPr>
+        <w:t>If your FASTA files have multiple taxa, ensure the sequence headers for one taxon have the same name across files. For example, if you are uploading the HSP90 and TigA loci for two taxa named Phytophthora test1 and Phytophthora test2 your files should look like:</w:t>
       </w:r>
     </w:p>
     <w:p>
@@ -573,7 +1398,7 @@
                     <pic:cNvPicPr preferRelativeResize="0"/>
                   </pic:nvPicPr>
                   <pic:blipFill>
-                    <a:blip r:embed="rId12"/>
+                    <a:blip r:embed="rId13"/>
                     <a:srcRect/>
                     <a:stretch>
                       <a:fillRect/>
@@ -626,7 +1451,7 @@
                     <pic:cNvPicPr preferRelativeResize="0"/>
                   </pic:nvPicPr>
                   <pic:blipFill>
-                    <a:blip r:embed="rId13"/>
+                    <a:blip r:embed="rId14"/>
                     <a:srcRect/>
                     <a:stretch>
                       <a:fillRect/>
@@ -665,29 +1490,35 @@
       </w:pPr>
       <w:r>
         <w:rPr>
-          <w:color w:val="000000"/>
-        </w:rPr>
-        <w:t xml:space="preserve">At the next dialog box, drag and drop a metadata file if you want to include one. This step is optional. If you do include a metadata file, change the </w:t>
-      </w:r>
-      <w:proofErr w:type="gramStart"/>
-      <w:r>
-        <w:rPr>
-          <w:color w:val="000000"/>
-        </w:rPr>
-        <w:t>drop down</w:t>
-      </w:r>
-      <w:proofErr w:type="gramEnd"/>
-      <w:r>
-        <w:rPr>
-          <w:color w:val="000000"/>
-        </w:rPr>
-        <w:t xml:space="preserve"> menu below the dialog box from “Class” to “Species.” Metadata must be a CSV file, where the fir</w:t>
-      </w:r>
-      <w:r>
-        <w:rPr>
-          <w:color w:val="000000"/>
-        </w:rPr>
-        <w:t>st column is your taxa names.</w:t>
+          <w:b/>
+          <w:bCs/>
+          <w:color w:val="000000"/>
+        </w:rPr>
+        <w:t>Optional.</w:t>
+      </w:r>
+      <w:r>
+        <w:rPr>
+          <w:color w:val="000000"/>
+        </w:rPr>
+        <w:t xml:space="preserve"> </w:t>
+      </w:r>
+      <w:r>
+        <w:rPr>
+          <w:color w:val="000000"/>
+        </w:rPr>
+        <w:t xml:space="preserve">At the next dialog box, drag and drop a metadata file if you want to include one. If you do include a metadata file, change the </w:t>
+      </w:r>
+      <w:r>
+        <w:rPr>
+          <w:color w:val="000000"/>
+        </w:rPr>
+        <w:t>drop-down</w:t>
+      </w:r>
+      <w:r>
+        <w:rPr>
+          <w:color w:val="000000"/>
+        </w:rPr>
+        <w:t xml:space="preserve"> menu below the dialog box from “Class” to “Species.” Metadata must be a CSV file, where the first column is your taxa names.</w:t>
       </w:r>
       <w:r>
         <w:rPr>
@@ -715,7 +1546,7 @@
                     <pic:cNvPicPr preferRelativeResize="0"/>
                   </pic:nvPicPr>
                   <pic:blipFill>
-                    <a:blip r:embed="rId14"/>
+                    <a:blip r:embed="rId15"/>
                     <a:srcRect/>
                     <a:stretch>
                       <a:fillRect/>
@@ -737,6 +1568,12 @@
           </wp:anchor>
         </w:drawing>
       </w:r>
+      <w:r>
+        <w:rPr>
+          <w:color w:val="000000"/>
+        </w:rPr>
+        <w:t xml:space="preserve"> An example of how to format the metadata, including the required headers, is available in the GitHub.</w:t>
+      </w:r>
     </w:p>
     <w:p>
       <w:pPr>
@@ -764,7 +1601,7 @@
         </w:rPr>
         <w:t xml:space="preserve">Scroll down and click “Submit.” None of the other options need to be selected or changed. If you are interested in exploring other options, the TBAS </w:t>
       </w:r>
-      <w:hyperlink r:id="rId15">
+      <w:hyperlink r:id="rId16">
         <w:r>
           <w:rPr>
             <w:color w:val="0563C1"/>
@@ -779,7 +1616,7 @@
         </w:rPr>
         <w:t xml:space="preserve"> and </w:t>
       </w:r>
-      <w:hyperlink r:id="rId16">
+      <w:hyperlink r:id="rId17">
         <w:r>
           <w:rPr>
             <w:color w:val="0563C1"/>
@@ -814,13 +1651,7 @@
         <w:rPr>
           <w:color w:val="000000"/>
         </w:rPr>
-        <w:t xml:space="preserve">After you click submit, a new webpage will appear where you can select which loci your FASTA files correspond </w:t>
-      </w:r>
-      <w:r>
-        <w:rPr>
-          <w:color w:val="000000"/>
-        </w:rPr>
-        <w:t>to. Choose from the drop-down menu, then click submit again.</w:t>
+        <w:t>After you click submit, a new webpage will appear where you can select which loci your FASTA files correspond to. Choose from the drop-down menu, then click submit again.</w:t>
       </w:r>
     </w:p>
     <w:p>
@@ -858,7 +1689,7 @@
                     <pic:cNvPicPr preferRelativeResize="0"/>
                   </pic:nvPicPr>
                   <pic:blipFill>
-                    <a:blip r:embed="rId17"/>
+                    <a:blip r:embed="rId18"/>
                     <a:srcRect/>
                     <a:stretch>
                       <a:fillRect/>
@@ -937,7 +1768,7 @@
                     <pic:cNvPicPr preferRelativeResize="0"/>
                   </pic:nvPicPr>
                   <pic:blipFill>
-                    <a:blip r:embed="rId18"/>
+                    <a:blip r:embed="rId19"/>
                     <a:srcRect/>
                     <a:stretch>
                       <a:fillRect/>
@@ -979,13 +1810,7 @@
         <w:rPr>
           <w:color w:val="000000"/>
         </w:rPr>
-        <w:t>Select different options on the left as you choose to visualize the tree</w:t>
-      </w:r>
-      <w:r>
-        <w:rPr>
-          <w:color w:val="000000"/>
-        </w:rPr>
-        <w:t>. We recommend colorizing leaves by different metadata, such as clade:</w:t>
+        <w:t>Select different options on the left as you choose to visualize the tree. We recommend colorizing leaves by different metadata, such as clade:</w:t>
       </w:r>
     </w:p>
     <w:p>
@@ -1029,7 +1854,7 @@
                     <pic:cNvPicPr preferRelativeResize="0"/>
                   </pic:nvPicPr>
                   <pic:blipFill>
-                    <a:blip r:embed="rId19"/>
+                    <a:blip r:embed="rId20"/>
                     <a:srcRect/>
                     <a:stretch>
                       <a:fillRect/>
@@ -1096,10 +1921,7 @@
       </w:r>
       <w:proofErr w:type="spellEnd"/>
       <w:r>
-        <w:t>. 2019. T-BAS version 2.1: Tree-Based Alignment</w:t>
-      </w:r>
-      <w:r>
-        <w:t xml:space="preserve"> Selector toolkit for evolutionary placement of DNA sequences and viewing alignments and specimen metadata on curated and custom trees. Microbiology Resource Announcements Microbiol </w:t>
+        <w:t xml:space="preserve">. 2019. T-BAS version 2.1: Tree-Based Alignment Selector toolkit for evolutionary placement of DNA sequences and viewing alignments and specimen metadata on curated and custom trees. Microbiology Resource Announcements Microbiol </w:t>
       </w:r>
       <w:proofErr w:type="spellStart"/>
       <w:r>
@@ -1120,10 +1942,7 @@
     </w:p>
     <w:p>
       <w:r>
-        <w:t>T-BAS co</w:t>
-      </w:r>
-      <w:r>
-        <w:t>re features</w:t>
+        <w:t>T-BAS core features</w:t>
       </w:r>
     </w:p>
     <w:p>
@@ -1168,10 +1987,7 @@
       </w:r>
       <w:proofErr w:type="spellEnd"/>
       <w:r>
-        <w:t>. 2017. T-BAS: Tree-Based Alignment Selector toolkit for phylogenetic-based placement, alignment downloads, and metadata v</w:t>
-      </w:r>
-      <w:r>
-        <w:t xml:space="preserve">isualization; an example with the </w:t>
+        <w:t xml:space="preserve">. 2017. T-BAS: Tree-Based Alignment Selector toolkit for phylogenetic-based placement, alignment downloads, and metadata visualization; an example with the </w:t>
       </w:r>
       <w:proofErr w:type="spellStart"/>
       <w:r>
@@ -1189,10 +2005,7 @@
     </w:p>
     <w:p>
       <w:r>
-        <w:t xml:space="preserve">Miller, M.A., Schwartz, T., Pickett, B.E., et al. (2015) A RESTful API for Access to Phylogenetic Tools via the </w:t>
-      </w:r>
-      <w:r>
-        <w:t>CIPRES Science Gateway. Evolutionary Bioinformatics 11, 43-48.DOI: 10.4137/EBO.S21501 ( https://www.ncbi.nlm.nih.gov/pmc/articles/PMC4362911/ )</w:t>
+        <w:t>Miller, M.A., Schwartz, T., Pickett, B.E., et al. (2015) A RESTful API for Access to Phylogenetic Tools via the CIPRES Science Gateway. Evolutionary Bioinformatics 11, 43-48.DOI: 10.4137/EBO.S21501 ( https://www.ncbi.nlm.nih.gov/pmc/articles/PMC4362911/ )</w:t>
       </w:r>
     </w:p>
     <w:p>
@@ -1223,6 +2036,118 @@
 <file path=word/numbering.xml><?xml version="1.0" encoding="utf-8"?>
 <w:numbering xmlns:wpc="http://schemas.microsoft.com/office/word/2010/wordprocessingCanvas" xmlns:cx="http://schemas.microsoft.com/office/drawing/2014/chartex" xmlns:cx1="http://schemas.microsoft.com/office/drawing/2015/9/8/chartex" xmlns:cx2="http://schemas.microsoft.com/office/drawing/2015/10/21/chartex" xmlns:cx3="http://schemas.microsoft.com/office/drawing/2016/5/9/chartex" xmlns:cx4="http://schemas.microsoft.com/office/drawing/2016/5/10/chartex" xmlns:cx5="http://schemas.microsoft.com/office/drawing/2016/5/11/chartex" xmlns:cx6="http://schemas.microsoft.com/office/drawing/2016/5/12/chartex" xmlns:cx7="http://schemas.microsoft.com/office/drawing/2016/5/13/chartex" xmlns:cx8="http://schemas.microsoft.com/office/drawing/2016/5/14/chartex" xmlns:mc="http://schemas.openxmlformats.org/markup-compatibility/2006" xmlns:aink="http://schemas.microsoft.com/office/drawing/2016/ink" xmlns:am3d="http://schemas.microsoft.com/office/drawing/2017/model3d" xmlns:o="urn:schemas-microsoft-com:office:office" xmlns:r="http://schemas.openxmlformats.org/officeDocument/2006/relationships" xmlns:m="http://schemas.openxmlformats.org/officeDocument/2006/math" xmlns:v="urn:schemas-microsoft-com:vml" xmlns:wp14="http://schemas.microsoft.com/office/word/2010/wordprocessingDrawing" xmlns:wp="http://schemas.openxmlformats.org/drawingml/2006/wordprocessingDrawing" xmlns:w10="urn:schemas-microsoft-com:office:word" xmlns:w="http://schemas.openxmlformats.org/wordprocessingml/2006/main" xmlns:w14="http://schemas.microsoft.com/office/word/2010/wordml" xmlns:w15="http://schemas.microsoft.com/office/word/2012/wordml" xmlns:w16cex="http://schemas.microsoft.com/office/word/2018/wordml/cex" xmlns:w16cid="http://schemas.microsoft.com/office/word/2016/wordml/cid" xmlns:w16="http://schemas.microsoft.com/office/word/2018/wordml" xmlns:w16sdtdh="http://schemas.microsoft.com/office/word/2020/wordml/sdtdatahash" xmlns:w16se="http://schemas.microsoft.com/office/word/2015/wordml/symex" xmlns:wpg="http://schemas.microsoft.com/office/word/2010/wordprocessingGroup" xmlns:wpi="http://schemas.microsoft.com/office/word/2010/wordprocessingInk" xmlns:wne="http://schemas.microsoft.com/office/word/2006/wordml" xmlns:wps="http://schemas.microsoft.com/office/word/2010/wordprocessingShape" mc:Ignorable="w14 w15 w16se w16cid w16 w16cex w16sdtdh wp14">
   <w:abstractNum w:abstractNumId="0" w15:restartNumberingAfterBreak="0">
+    <w:nsid w:val="49480A3B"/>
+    <w:multiLevelType w:val="hybridMultilevel"/>
+    <w:tmpl w:val="C3764048"/>
+    <w:lvl w:ilvl="0" w:tplc="0518B49E">
+      <w:numFmt w:val="bullet"/>
+      <w:lvlText w:val="-"/>
+      <w:lvlJc w:val="left"/>
+      <w:pPr>
+        <w:ind w:left="1080" w:hanging="360"/>
+      </w:pPr>
+      <w:rPr>
+        <w:rFonts w:ascii="Calibri" w:eastAsia="Calibri" w:hAnsi="Calibri" w:cs="Calibri" w:hint="default"/>
+      </w:rPr>
+    </w:lvl>
+    <w:lvl w:ilvl="1" w:tplc="04090003" w:tentative="1">
+      <w:start w:val="1"/>
+      <w:numFmt w:val="bullet"/>
+      <w:lvlText w:val="o"/>
+      <w:lvlJc w:val="left"/>
+      <w:pPr>
+        <w:ind w:left="1800" w:hanging="360"/>
+      </w:pPr>
+      <w:rPr>
+        <w:rFonts w:ascii="Courier New" w:hAnsi="Courier New" w:hint="default"/>
+      </w:rPr>
+    </w:lvl>
+    <w:lvl w:ilvl="2" w:tplc="04090005" w:tentative="1">
+      <w:start w:val="1"/>
+      <w:numFmt w:val="bullet"/>
+      <w:lvlText w:val=""/>
+      <w:lvlJc w:val="left"/>
+      <w:pPr>
+        <w:ind w:left="2520" w:hanging="360"/>
+      </w:pPr>
+      <w:rPr>
+        <w:rFonts w:ascii="Wingdings" w:hAnsi="Wingdings" w:hint="default"/>
+      </w:rPr>
+    </w:lvl>
+    <w:lvl w:ilvl="3" w:tplc="04090001" w:tentative="1">
+      <w:start w:val="1"/>
+      <w:numFmt w:val="bullet"/>
+      <w:lvlText w:val=""/>
+      <w:lvlJc w:val="left"/>
+      <w:pPr>
+        <w:ind w:left="3240" w:hanging="360"/>
+      </w:pPr>
+      <w:rPr>
+        <w:rFonts w:ascii="Symbol" w:hAnsi="Symbol" w:hint="default"/>
+      </w:rPr>
+    </w:lvl>
+    <w:lvl w:ilvl="4" w:tplc="04090003" w:tentative="1">
+      <w:start w:val="1"/>
+      <w:numFmt w:val="bullet"/>
+      <w:lvlText w:val="o"/>
+      <w:lvlJc w:val="left"/>
+      <w:pPr>
+        <w:ind w:left="3960" w:hanging="360"/>
+      </w:pPr>
+      <w:rPr>
+        <w:rFonts w:ascii="Courier New" w:hAnsi="Courier New" w:hint="default"/>
+      </w:rPr>
+    </w:lvl>
+    <w:lvl w:ilvl="5" w:tplc="04090005" w:tentative="1">
+      <w:start w:val="1"/>
+      <w:numFmt w:val="bullet"/>
+      <w:lvlText w:val=""/>
+      <w:lvlJc w:val="left"/>
+      <w:pPr>
+        <w:ind w:left="4680" w:hanging="360"/>
+      </w:pPr>
+      <w:rPr>
+        <w:rFonts w:ascii="Wingdings" w:hAnsi="Wingdings" w:hint="default"/>
+      </w:rPr>
+    </w:lvl>
+    <w:lvl w:ilvl="6" w:tplc="04090001" w:tentative="1">
+      <w:start w:val="1"/>
+      <w:numFmt w:val="bullet"/>
+      <w:lvlText w:val=""/>
+      <w:lvlJc w:val="left"/>
+      <w:pPr>
+        <w:ind w:left="5400" w:hanging="360"/>
+      </w:pPr>
+      <w:rPr>
+        <w:rFonts w:ascii="Symbol" w:hAnsi="Symbol" w:hint="default"/>
+      </w:rPr>
+    </w:lvl>
+    <w:lvl w:ilvl="7" w:tplc="04090003" w:tentative="1">
+      <w:start w:val="1"/>
+      <w:numFmt w:val="bullet"/>
+      <w:lvlText w:val="o"/>
+      <w:lvlJc w:val="left"/>
+      <w:pPr>
+        <w:ind w:left="6120" w:hanging="360"/>
+      </w:pPr>
+      <w:rPr>
+        <w:rFonts w:ascii="Courier New" w:hAnsi="Courier New" w:hint="default"/>
+      </w:rPr>
+    </w:lvl>
+    <w:lvl w:ilvl="8" w:tplc="04090005" w:tentative="1">
+      <w:start w:val="1"/>
+      <w:numFmt w:val="bullet"/>
+      <w:lvlText w:val=""/>
+      <w:lvlJc w:val="left"/>
+      <w:pPr>
+        <w:ind w:left="6840" w:hanging="360"/>
+      </w:pPr>
+      <w:rPr>
+        <w:rFonts w:ascii="Wingdings" w:hAnsi="Wingdings" w:hint="default"/>
+      </w:rPr>
+    </w:lvl>
+  </w:abstractNum>
+  <w:abstractNum w:abstractNumId="1" w15:restartNumberingAfterBreak="0">
     <w:nsid w:val="7C7A237A"/>
     <w:multiLevelType w:val="multilevel"/>
     <w:tmpl w:val="55F07328"/>
@@ -1309,6 +2234,9 @@
     </w:lvl>
   </w:abstractNum>
   <w:num w:numId="1">
+    <w:abstractNumId w:val="1"/>
+  </w:num>
+  <w:num w:numId="2">
     <w:abstractNumId w:val="0"/>
   </w:num>
 </w:numbering>

</xml_diff>